<commit_message>
Finish of phase 1/2 REV01
- Implemented:

- a gallery with 3 images for testing

- Clicking image presents it onto the canvas and updates in the Model

- Added phase 2 - Basic line operations

- Increase/Decrease font - Move Up/Down text line
</commit_message>
<xml_diff>
--- a/Things to look for.docx
+++ b/Things to look for.docx
@@ -16,15 +16,7 @@
         </w:numPr>
       </w:pPr>
       <w:r>
-        <w:t xml:space="preserve">Add test in </w:t>
-      </w:r>
-      <w:proofErr w:type="spellStart"/>
-      <w:r>
-        <w:t>getImgUrl</w:t>
-      </w:r>
-      <w:proofErr w:type="spellEnd"/>
-      <w:r>
-        <w:t xml:space="preserve"> – if the image is not </w:t>
+        <w:t xml:space="preserve">Add test in getImgUrl – if the image is not </w:t>
       </w:r>
       <w:r>
         <w:t>found?</w:t>
@@ -39,13 +31,8 @@
         </w:numPr>
       </w:pPr>
       <w:r>
-        <w:t xml:space="preserve">Restrict that the text we add on the meme cannot be longer than the </w:t>
+        <w:t>Restrict that the text we add on the meme cannot be longer than the canvas.width</w:t>
       </w:r>
-      <w:proofErr w:type="gramStart"/>
-      <w:r>
-        <w:t>canvas.width</w:t>
-      </w:r>
-      <w:proofErr w:type="gramEnd"/>
     </w:p>
     <w:p>
       <w:pPr>
@@ -55,6 +42,39 @@
           <w:numId w:val="1"/>
         </w:numPr>
       </w:pPr>
+      <w:r>
+        <w:t xml:space="preserve">Image in the canvas should be in it’s width and height, good </w:t>
+      </w:r>
+      <w:r>
+        <w:t>proportions</w:t>
+      </w:r>
+    </w:p>
+    <w:p>
+      <w:pPr>
+        <w:pStyle w:val="ListParagraph"/>
+        <w:numPr>
+          <w:ilvl w:val="0"/>
+          <w:numId w:val="1"/>
+        </w:numPr>
+      </w:pPr>
+      <w:r>
+        <w:t>Catch error if I try to add text and click generate meme before selecting</w:t>
+      </w:r>
+      <w:r>
+        <w:t xml:space="preserve"> a meme</w:t>
+      </w:r>
+    </w:p>
+    <w:p>
+      <w:pPr>
+        <w:pStyle w:val="ListParagraph"/>
+        <w:numPr>
+          <w:ilvl w:val="0"/>
+          <w:numId w:val="1"/>
+        </w:numPr>
+      </w:pPr>
+      <w:r>
+        <w:t>To make sure we can’t do up/down or anything related to text if we still don’t have text on the meme yet</w:t>
+      </w:r>
     </w:p>
     <w:sectPr>
       <w:pgSz w:w="12240" w:h="15840"/>

</xml_diff>

<commit_message>
Start of Phase3/4 - REV01
Work on CSS for the editor - last push for Day 1

12:30 AM
</commit_message>
<xml_diff>
--- a/Things to look for.docx
+++ b/Things to look for.docx
@@ -74,6 +74,30 @@
       </w:pPr>
       <w:r>
         <w:t>To make sure we can’t do up/down or anything related to text if we still don’t have text on the meme yet</w:t>
+      </w:r>
+    </w:p>
+    <w:p>
+      <w:pPr>
+        <w:pStyle w:val="ListParagraph"/>
+        <w:numPr>
+          <w:ilvl w:val="0"/>
+          <w:numId w:val="1"/>
+        </w:numPr>
+      </w:pPr>
+      <w:r>
+        <w:t>Font-size/family/letter-spacing etc in the editor (everything)</w:t>
+      </w:r>
+    </w:p>
+    <w:p>
+      <w:pPr>
+        <w:pStyle w:val="ListParagraph"/>
+        <w:numPr>
+          <w:ilvl w:val="0"/>
+          <w:numId w:val="1"/>
+        </w:numPr>
+      </w:pPr>
+      <w:r>
+        <w:t>Add flexbox helpers and use them in HTML</w:t>
       </w:r>
     </w:p>
     <w:sectPr>

</xml_diff>

<commit_message>
Worked on website style, nearly done all the control box features, managed to render 2 lines and other fixes
- Got a plan to render the lines on the memes.

Delivery 02 time.
</commit_message>
<xml_diff>
--- a/Things to look for.docx
+++ b/Things to look for.docx
@@ -33,6 +33,15 @@
       <w:r>
         <w:t>Restrict that the text we add on the meme cannot be longer than the canvas.width</w:t>
       </w:r>
+      <w:r>
+        <w:t xml:space="preserve"> - </w:t>
+      </w:r>
+      <w:r>
+        <w:rPr>
+          <w:highlight w:val="yellow"/>
+        </w:rPr>
+        <w:t>Done</w:t>
+      </w:r>
     </w:p>
     <w:p>
       <w:pPr>
@@ -98,6 +107,48 @@
       </w:pPr>
       <w:r>
         <w:t>Add flexbox helpers and use them in HTML</w:t>
+      </w:r>
+      <w:r>
+        <w:t xml:space="preserve"> </w:t>
+      </w:r>
+      <w:r>
+        <w:t>–</w:t>
+      </w:r>
+      <w:r>
+        <w:t xml:space="preserve"> </w:t>
+      </w:r>
+      <w:r>
+        <w:rPr>
+          <w:highlight w:val="yellow"/>
+        </w:rPr>
+        <w:t>Done</w:t>
+      </w:r>
+    </w:p>
+    <w:p>
+      <w:pPr>
+        <w:pStyle w:val="ListParagraph"/>
+        <w:numPr>
+          <w:ilvl w:val="0"/>
+          <w:numId w:val="1"/>
+        </w:numPr>
+      </w:pPr>
+      <w:r>
+        <w:t>Current I’m opening the FB share link from the upload.service – should probably change to controller</w:t>
+      </w:r>
+    </w:p>
+    <w:p>
+      <w:pPr>
+        <w:pStyle w:val="ListParagraph"/>
+        <w:numPr>
+          <w:ilvl w:val="0"/>
+          <w:numId w:val="1"/>
+        </w:numPr>
+      </w:pPr>
+      <w:r>
+        <w:t>When switching between pages – to clear (reset) the page switched</w:t>
+      </w:r>
+      <w:r>
+        <w:t xml:space="preserve"> from</w:t>
       </w:r>
     </w:p>
     <w:sectPr>

</xml_diff>

<commit_message>
Bug fixes and organizing
</commit_message>
<xml_diff>
--- a/Things to look for.docx
+++ b/Things to look for.docx
@@ -22,12 +22,26 @@
         <w:rPr>
           <w:highlight w:val="red"/>
         </w:rPr>
-        <w:t xml:space="preserve">Add test in getImgUrl – if the image is not </w:t>
-      </w:r>
+        <w:t xml:space="preserve">Add test in </w:t>
+      </w:r>
+      <w:proofErr w:type="spellStart"/>
       <w:r>
         <w:rPr>
           <w:highlight w:val="red"/>
         </w:rPr>
+        <w:t>getImgUrl</w:t>
+      </w:r>
+      <w:proofErr w:type="spellEnd"/>
+      <w:r>
+        <w:rPr>
+          <w:highlight w:val="red"/>
+        </w:rPr>
+        <w:t xml:space="preserve"> – if the image is not </w:t>
+      </w:r>
+      <w:r>
+        <w:rPr>
+          <w:highlight w:val="red"/>
+        </w:rPr>
         <w:t>found?</w:t>
       </w:r>
       <w:r>
@@ -52,8 +66,18 @@
         <w:rPr>
           <w:highlight w:val="yellow"/>
         </w:rPr>
-        <w:t>Restrict that the text we add on the meme cannot be longer than the canvas.width</w:t>
-      </w:r>
+        <w:t xml:space="preserve">Restrict that the text we add on the meme cannot be longer than the </w:t>
+      </w:r>
+      <w:proofErr w:type="spellStart"/>
+      <w:proofErr w:type="gramStart"/>
+      <w:r>
+        <w:rPr>
+          <w:highlight w:val="yellow"/>
+        </w:rPr>
+        <w:t>canvas.width</w:t>
+      </w:r>
+      <w:proofErr w:type="spellEnd"/>
+      <w:proofErr w:type="gramEnd"/>
       <w:r>
         <w:rPr>
           <w:highlight w:val="yellow"/>
@@ -68,12 +92,37 @@
           <w:ilvl w:val="0"/>
           <w:numId w:val="1"/>
         </w:numPr>
-      </w:pPr>
-      <w:r>
-        <w:t xml:space="preserve">Image in the canvas should be in it’s width and height, good </w:t>
-      </w:r>
-      <w:r>
-        <w:t>proportions</w:t>
+        <w:rPr>
+          <w:highlight w:val="yellow"/>
+        </w:rPr>
+      </w:pPr>
+      <w:r>
+        <w:rPr>
+          <w:highlight w:val="yellow"/>
+        </w:rPr>
+        <w:t xml:space="preserve">Image in the canvas should be in </w:t>
+      </w:r>
+      <w:proofErr w:type="spellStart"/>
+      <w:proofErr w:type="gramStart"/>
+      <w:r>
+        <w:rPr>
+          <w:highlight w:val="yellow"/>
+        </w:rPr>
+        <w:t>it’s</w:t>
+      </w:r>
+      <w:proofErr w:type="spellEnd"/>
+      <w:proofErr w:type="gramEnd"/>
+      <w:r>
+        <w:rPr>
+          <w:highlight w:val="yellow"/>
+        </w:rPr>
+        <w:t xml:space="preserve"> width and height, good proportions</w:t>
+      </w:r>
+      <w:r>
+        <w:rPr>
+          <w:highlight w:val="yellow"/>
+        </w:rPr>
+        <w:t xml:space="preserve"> - Done</w:t>
       </w:r>
     </w:p>
     <w:p>
@@ -151,7 +200,15 @@
         </w:numPr>
       </w:pPr>
       <w:r>
-        <w:t>Font-size/family/letter-spacing etc in the editor (everything)</w:t>
+        <w:t xml:space="preserve">Font-size/family/letter-spacing </w:t>
+      </w:r>
+      <w:proofErr w:type="spellStart"/>
+      <w:r>
+        <w:t>etc</w:t>
+      </w:r>
+      <w:proofErr w:type="spellEnd"/>
+      <w:r>
+        <w:t xml:space="preserve"> in the editor (everything)</w:t>
       </w:r>
     </w:p>
     <w:p>
@@ -197,42 +254,59 @@
           <w:ilvl w:val="0"/>
           <w:numId w:val="1"/>
         </w:numPr>
-      </w:pPr>
-      <w:r>
-        <w:t>Current I’m opening the FB share link from the upload.service – should probably change to controller</w:t>
-      </w:r>
-    </w:p>
-    <w:p>
-      <w:pPr>
-        <w:pStyle w:val="ListParagraph"/>
-        <w:numPr>
-          <w:ilvl w:val="0"/>
-          <w:numId w:val="1"/>
-        </w:numPr>
-      </w:pPr>
-      <w:r>
+        <w:rPr>
+          <w:highlight w:val="yellow"/>
+        </w:rPr>
+      </w:pPr>
+      <w:r>
+        <w:rPr>
+          <w:highlight w:val="yellow"/>
+        </w:rPr>
         <w:t>When switching between pages – to clear (reset) the page switched</w:t>
       </w:r>
       <w:r>
+        <w:rPr>
+          <w:highlight w:val="yellow"/>
+        </w:rPr>
         <w:t xml:space="preserve"> from</w:t>
       </w:r>
-    </w:p>
-    <w:p>
-      <w:pPr>
-        <w:pStyle w:val="ListParagraph"/>
-        <w:numPr>
-          <w:ilvl w:val="0"/>
-          <w:numId w:val="1"/>
-        </w:numPr>
-        <w:rPr>
-          <w:highlight w:val="yellow"/>
-        </w:rPr>
-      </w:pPr>
-      <w:r>
-        <w:rPr>
-          <w:highlight w:val="yellow"/>
-        </w:rPr>
-        <w:t xml:space="preserve">If I removed all the txts and then I click ‘switch’ it gives me undefined in the input value </w:t>
+      <w:r>
+        <w:rPr>
+          <w:highlight w:val="yellow"/>
+        </w:rPr>
+        <w:t xml:space="preserve"> - Done</w:t>
+      </w:r>
+    </w:p>
+    <w:p>
+      <w:pPr>
+        <w:pStyle w:val="ListParagraph"/>
+        <w:numPr>
+          <w:ilvl w:val="0"/>
+          <w:numId w:val="1"/>
+        </w:numPr>
+        <w:rPr>
+          <w:highlight w:val="yellow"/>
+        </w:rPr>
+      </w:pPr>
+      <w:r>
+        <w:rPr>
+          <w:highlight w:val="yellow"/>
+        </w:rPr>
+        <w:t xml:space="preserve">If I removed all the </w:t>
+      </w:r>
+      <w:proofErr w:type="spellStart"/>
+      <w:r>
+        <w:rPr>
+          <w:highlight w:val="yellow"/>
+        </w:rPr>
+        <w:t>txts</w:t>
+      </w:r>
+      <w:proofErr w:type="spellEnd"/>
+      <w:r>
+        <w:rPr>
+          <w:highlight w:val="yellow"/>
+        </w:rPr>
+        <w:t xml:space="preserve"> and then I click ‘switch’ it gives me undefined in the input value </w:t>
       </w:r>
       <w:r>
         <w:rPr>
@@ -260,16 +334,34 @@
           <w:ilvl w:val="0"/>
           <w:numId w:val="1"/>
         </w:numPr>
-      </w:pPr>
-      <w:r>
+        <w:rPr>
+          <w:highlight w:val="yellow"/>
+        </w:rPr>
+      </w:pPr>
+      <w:r>
+        <w:rPr>
+          <w:highlight w:val="yellow"/>
+        </w:rPr>
         <w:t xml:space="preserve">Borders around the top and bottom lines are quite </w:t>
       </w:r>
       <w:r>
+        <w:rPr>
+          <w:highlight w:val="yellow"/>
+        </w:rPr>
         <w:t>large</w:t>
       </w:r>
       <w:r>
+        <w:rPr>
+          <w:highlight w:val="yellow"/>
+        </w:rPr>
         <w:t xml:space="preserve"> - </w:t>
       </w:r>
+      <w:r>
+        <w:rPr>
+          <w:highlight w:val="yellow"/>
+        </w:rPr>
+        <w:t>Done</w:t>
+      </w:r>
     </w:p>
     <w:p>
       <w:pPr>
@@ -288,6 +380,12 @@
       <w:r>
         <w:t xml:space="preserve"> </w:t>
       </w:r>
+      <w:r>
+        <w:rPr>
+          <w:highlight w:val="blue"/>
+        </w:rPr>
+        <w:t>Unfinished</w:t>
+      </w:r>
     </w:p>
     <w:p>
       <w:pPr>
@@ -319,25 +417,103 @@
         </w:numPr>
       </w:pPr>
       <w:r>
-        <w:t xml:space="preserve">Borders that doesn’t have direction top, can go outside of the upper Y line </w:t>
-      </w:r>
-      <w:r>
+        <w:t xml:space="preserve">Lines can </w:t>
+      </w:r>
+      <w:r>
+        <w:t>go out</w:t>
+      </w:r>
+      <w:r>
+        <w:t xml:space="preserve"> of canvas on the upper Y line - </w:t>
+      </w:r>
+      <w:r>
+        <w:rPr>
+          <w:highlight w:val="blue"/>
+        </w:rPr>
+        <w:t>Unfinished</w:t>
+      </w:r>
+    </w:p>
+    <w:p>
+      <w:pPr>
+        <w:pStyle w:val="ListParagraph"/>
+        <w:numPr>
+          <w:ilvl w:val="0"/>
+          <w:numId w:val="1"/>
+        </w:numPr>
+        <w:rPr>
+          <w:highlight w:val="yellow"/>
+        </w:rPr>
+      </w:pPr>
+      <w:r>
+        <w:rPr>
+          <w:highlight w:val="yellow"/>
+        </w:rPr>
+        <w:t>Responsiveness for mobile</w:t>
+      </w:r>
+      <w:r>
+        <w:rPr>
+          <w:highlight w:val="yellow"/>
+        </w:rPr>
+        <w:t xml:space="preserve"> - Done</w:t>
+      </w:r>
+    </w:p>
+    <w:p>
+      <w:pPr>
+        <w:pStyle w:val="ListParagraph"/>
+        <w:numPr>
+          <w:ilvl w:val="0"/>
+          <w:numId w:val="1"/>
+        </w:numPr>
+        <w:rPr>
+          <w:highlight w:val="yellow"/>
+        </w:rPr>
+      </w:pPr>
+      <w:r>
+        <w:rPr>
+          <w:highlight w:val="yellow"/>
+        </w:rPr>
+        <w:t xml:space="preserve">Design and implement the more button in the keywords search </w:t>
+      </w:r>
+      <w:r>
+        <w:rPr>
+          <w:highlight w:val="yellow"/>
+        </w:rPr>
         <w:t>–</w:t>
       </w:r>
       <w:r>
+        <w:rPr>
+          <w:highlight w:val="yellow"/>
+        </w:rPr>
         <w:t xml:space="preserve"> </w:t>
       </w:r>
-    </w:p>
-    <w:p>
-      <w:pPr>
-        <w:pStyle w:val="ListParagraph"/>
-        <w:numPr>
-          <w:ilvl w:val="0"/>
-          <w:numId w:val="1"/>
-        </w:numPr>
-      </w:pPr>
-      <w:r>
-        <w:t>Responsiveness for mobile</w:t>
+      <w:r>
+        <w:rPr>
+          <w:highlight w:val="yellow"/>
+        </w:rPr>
+        <w:t xml:space="preserve">Implemented HOVER </w:t>
+      </w:r>
+      <w:r>
+        <w:rPr>
+          <w:highlight w:val="yellow"/>
+        </w:rPr>
+        <w:t>–</w:t>
+      </w:r>
+      <w:r>
+        <w:rPr>
+          <w:highlight w:val="yellow"/>
+        </w:rPr>
+        <w:t xml:space="preserve"> Done</w:t>
+      </w:r>
+    </w:p>
+    <w:p>
+      <w:pPr>
+        <w:pStyle w:val="ListParagraph"/>
+        <w:numPr>
+          <w:ilvl w:val="0"/>
+          <w:numId w:val="1"/>
+        </w:numPr>
+      </w:pPr>
+      <w:r>
+        <w:t xml:space="preserve">Borders around the lines are not always the right size when I resize the font - </w:t>
       </w:r>
     </w:p>
     <w:sectPr>

</xml_diff>

<commit_message>
Font path fixed - to see on github page
</commit_message>
<xml_diff>
--- a/Things to look for.docx
+++ b/Things to look for.docx
@@ -513,7 +513,121 @@
         </w:numPr>
       </w:pPr>
       <w:r>
-        <w:t xml:space="preserve">Borders around the lines are not always the right size when I resize the font - </w:t>
+        <w:t xml:space="preserve">Borders around the lines are not always the right size when I resize the font </w:t>
+      </w:r>
+      <w:r>
+        <w:t>–</w:t>
+      </w:r>
+      <w:r>
+        <w:t xml:space="preserve"> </w:t>
+      </w:r>
+    </w:p>
+    <w:p>
+      <w:pPr>
+        <w:pStyle w:val="ListParagraph"/>
+        <w:numPr>
+          <w:ilvl w:val="0"/>
+          <w:numId w:val="1"/>
+        </w:numPr>
+      </w:pPr>
+      <w:r>
+        <w:t xml:space="preserve">Add social links </w:t>
+      </w:r>
+      <w:r>
+        <w:t>–</w:t>
+      </w:r>
+      <w:r>
+        <w:t xml:space="preserve"> </w:t>
+      </w:r>
+    </w:p>
+    <w:p>
+      <w:pPr>
+        <w:pStyle w:val="ListParagraph"/>
+        <w:numPr>
+          <w:ilvl w:val="0"/>
+          <w:numId w:val="1"/>
+        </w:numPr>
+      </w:pPr>
+      <w:r>
+        <w:t xml:space="preserve">Make the website colors </w:t>
+      </w:r>
+      <w:r>
+        <w:t>brighter</w:t>
+      </w:r>
+      <w:r>
+        <w:t xml:space="preserve"> </w:t>
+      </w:r>
+      <w:r>
+        <w:t>–</w:t>
+      </w:r>
+      <w:r>
+        <w:t xml:space="preserve"> </w:t>
+      </w:r>
+    </w:p>
+    <w:p>
+      <w:pPr>
+        <w:pStyle w:val="ListParagraph"/>
+        <w:numPr>
+          <w:ilvl w:val="0"/>
+          <w:numId w:val="1"/>
+        </w:numPr>
+      </w:pPr>
+      <w:r>
+        <w:t xml:space="preserve">Add favicon on the website title </w:t>
+      </w:r>
+      <w:r>
+        <w:t>–</w:t>
+      </w:r>
+      <w:r>
+        <w:t xml:space="preserve"> </w:t>
+      </w:r>
+    </w:p>
+    <w:p>
+      <w:pPr>
+        <w:pStyle w:val="ListParagraph"/>
+        <w:numPr>
+          <w:ilvl w:val="0"/>
+          <w:numId w:val="1"/>
+        </w:numPr>
+      </w:pPr>
+      <w:r>
+        <w:t xml:space="preserve">Use arrow functions instead of anonymous function () </w:t>
+      </w:r>
+      <w:r>
+        <w:t>–</w:t>
+      </w:r>
+      <w:r>
+        <w:t xml:space="preserve"> </w:t>
+      </w:r>
+    </w:p>
+    <w:p>
+      <w:pPr>
+        <w:pStyle w:val="ListParagraph"/>
+        <w:numPr>
+          <w:ilvl w:val="0"/>
+          <w:numId w:val="1"/>
+        </w:numPr>
+      </w:pPr>
+      <w:r>
+        <w:t xml:space="preserve">Change the animation on the gallery images </w:t>
+      </w:r>
+      <w:r>
+        <w:t>–</w:t>
+      </w:r>
+      <w:r>
+        <w:t xml:space="preserve"> </w:t>
+      </w:r>
+    </w:p>
+    <w:p>
+      <w:pPr>
+        <w:pStyle w:val="ListParagraph"/>
+        <w:numPr>
+          <w:ilvl w:val="0"/>
+          <w:numId w:val="1"/>
+        </w:numPr>
+      </w:pPr>
+      <w:r>
+        <w:t xml:space="preserve">When clicking on search keyword make it bigger and can see it without refreshing the page - </w:t>
       </w:r>
     </w:p>
     <w:sectPr>

</xml_diff>

<commit_message>
small updates with logo image
</commit_message>
<xml_diff>
--- a/Things to look for.docx
+++ b/Things to look for.docx
@@ -69,7 +69,6 @@
         <w:t xml:space="preserve">Restrict that the text we add on the meme cannot be longer than the </w:t>
       </w:r>
       <w:proofErr w:type="spellStart"/>
-      <w:proofErr w:type="gramStart"/>
       <w:r>
         <w:rPr>
           <w:highlight w:val="yellow"/>
@@ -77,7 +76,6 @@
         <w:t>canvas.width</w:t>
       </w:r>
       <w:proofErr w:type="spellEnd"/>
-      <w:proofErr w:type="gramEnd"/>
       <w:r>
         <w:rPr>
           <w:highlight w:val="yellow"/>
@@ -103,7 +101,6 @@
         <w:t xml:space="preserve">Image in the canvas should be in </w:t>
       </w:r>
       <w:proofErr w:type="spellStart"/>
-      <w:proofErr w:type="gramStart"/>
       <w:r>
         <w:rPr>
           <w:highlight w:val="yellow"/>
@@ -111,7 +108,6 @@
         <w:t>it’s</w:t>
       </w:r>
       <w:proofErr w:type="spellEnd"/>
-      <w:proofErr w:type="gramEnd"/>
       <w:r>
         <w:rPr>
           <w:highlight w:val="yellow"/>
@@ -627,7 +623,25 @@
         </w:numPr>
       </w:pPr>
       <w:r>
-        <w:t xml:space="preserve">When clicking on search keyword make it bigger and can see it without refreshing the page - </w:t>
+        <w:t xml:space="preserve">When clicking on search keyword make it bigger and can see it without refreshing the page </w:t>
+      </w:r>
+      <w:r>
+        <w:t>–</w:t>
+      </w:r>
+      <w:r>
+        <w:t xml:space="preserve"> </w:t>
+      </w:r>
+    </w:p>
+    <w:p>
+      <w:pPr>
+        <w:pStyle w:val="ListParagraph"/>
+        <w:numPr>
+          <w:ilvl w:val="0"/>
+          <w:numId w:val="1"/>
+        </w:numPr>
+      </w:pPr>
+      <w:r>
+        <w:t xml:space="preserve">Continue the bonuses - </w:t>
       </w:r>
     </w:p>
     <w:sectPr>

</xml_diff>

<commit_message>
Website colors a bit more bright, changed transition on images in the gallery
</commit_message>
<xml_diff>
--- a/Things to look for.docx
+++ b/Things to look for.docx
@@ -543,40 +543,82 @@
           <w:ilvl w:val="0"/>
           <w:numId w:val="1"/>
         </w:numPr>
-      </w:pPr>
-      <w:r>
+        <w:rPr>
+          <w:highlight w:val="yellow"/>
+        </w:rPr>
+      </w:pPr>
+      <w:r>
+        <w:rPr>
+          <w:highlight w:val="yellow"/>
+        </w:rPr>
         <w:t xml:space="preserve">Make the website colors </w:t>
       </w:r>
       <w:r>
+        <w:rPr>
+          <w:highlight w:val="yellow"/>
+        </w:rPr>
         <w:t>brighter</w:t>
       </w:r>
       <w:r>
+        <w:rPr>
+          <w:highlight w:val="yellow"/>
+        </w:rPr>
         <w:t xml:space="preserve"> </w:t>
       </w:r>
       <w:r>
+        <w:rPr>
+          <w:highlight w:val="yellow"/>
+        </w:rPr>
         <w:t>–</w:t>
       </w:r>
       <w:r>
+        <w:rPr>
+          <w:highlight w:val="yellow"/>
+        </w:rPr>
         <w:t xml:space="preserve"> </w:t>
       </w:r>
-    </w:p>
-    <w:p>
-      <w:pPr>
-        <w:pStyle w:val="ListParagraph"/>
-        <w:numPr>
-          <w:ilvl w:val="0"/>
-          <w:numId w:val="1"/>
-        </w:numPr>
-      </w:pPr>
-      <w:r>
+      <w:r>
+        <w:rPr>
+          <w:highlight w:val="yellow"/>
+        </w:rPr>
+        <w:t>Done</w:t>
+      </w:r>
+    </w:p>
+    <w:p>
+      <w:pPr>
+        <w:pStyle w:val="ListParagraph"/>
+        <w:numPr>
+          <w:ilvl w:val="0"/>
+          <w:numId w:val="1"/>
+        </w:numPr>
+        <w:rPr>
+          <w:highlight w:val="yellow"/>
+        </w:rPr>
+      </w:pPr>
+      <w:r>
+        <w:rPr>
+          <w:highlight w:val="yellow"/>
+        </w:rPr>
         <w:t xml:space="preserve">Add favicon on the website title </w:t>
       </w:r>
       <w:r>
+        <w:rPr>
+          <w:highlight w:val="yellow"/>
+        </w:rPr>
         <w:t>–</w:t>
       </w:r>
       <w:r>
+        <w:rPr>
+          <w:highlight w:val="yellow"/>
+        </w:rPr>
         <w:t xml:space="preserve"> </w:t>
       </w:r>
+      <w:r>
+        <w:rPr>
+          <w:highlight w:val="yellow"/>
+        </w:rPr>
+        <w:t>Done</w:t>
+      </w:r>
     </w:p>
     <w:p>
       <w:pPr>
@@ -603,16 +645,34 @@
           <w:ilvl w:val="0"/>
           <w:numId w:val="1"/>
         </w:numPr>
-      </w:pPr>
-      <w:r>
+        <w:rPr>
+          <w:highlight w:val="yellow"/>
+        </w:rPr>
+      </w:pPr>
+      <w:r>
+        <w:rPr>
+          <w:highlight w:val="yellow"/>
+        </w:rPr>
         <w:t xml:space="preserve">Change the animation on the gallery images </w:t>
       </w:r>
       <w:r>
+        <w:rPr>
+          <w:highlight w:val="yellow"/>
+        </w:rPr>
         <w:t>–</w:t>
       </w:r>
       <w:r>
+        <w:rPr>
+          <w:highlight w:val="yellow"/>
+        </w:rPr>
         <w:t xml:space="preserve"> </w:t>
       </w:r>
+      <w:r>
+        <w:rPr>
+          <w:highlight w:val="yellow"/>
+        </w:rPr>
+        <w:t>Done</w:t>
+      </w:r>
     </w:p>
     <w:p>
       <w:pPr>
@@ -641,7 +701,25 @@
         </w:numPr>
       </w:pPr>
       <w:r>
-        <w:t xml:space="preserve">Continue the bonuses - </w:t>
+        <w:t xml:space="preserve">Continue the bonuses </w:t>
+      </w:r>
+      <w:r>
+        <w:t>–</w:t>
+      </w:r>
+      <w:r>
+        <w:t xml:space="preserve"> </w:t>
+      </w:r>
+    </w:p>
+    <w:p>
+      <w:pPr>
+        <w:pStyle w:val="ListParagraph"/>
+        <w:numPr>
+          <w:ilvl w:val="0"/>
+          <w:numId w:val="1"/>
+        </w:numPr>
+      </w:pPr>
+      <w:r>
+        <w:t xml:space="preserve">If I first remove the text inside the line and then click add, it adds 2 lines at once - </w:t>
       </w:r>
     </w:p>
     <w:sectPr>

</xml_diff>